<commit_message>
Publications, and media pages are DONE. Along w the media queries
</commit_message>
<xml_diff>
--- a/assets/polemicTheology.docx
+++ b/assets/polemicTheology.docx
@@ -6674,23 +6674,44 @@
           <w:sz w:val="24"/>
           <w:szCs w:val="24"/>
         </w:rPr>
-        <w:t>. Jesus’ treatment of the Old Testament Law in Matthew 5:21</w:t>
-      </w:r>
-      <w:r>
-        <w:rPr>
-          <w:rFonts w:ascii="Lucida Bright" w:hAnsi="Lucida Bright"/>
-          <w:sz w:val="24"/>
-          <w:szCs w:val="24"/>
-        </w:rPr>
-        <w:t>-</w:t>
-      </w:r>
-      <w:r>
-        <w:rPr>
-          <w:rFonts w:ascii="Lucida Bright" w:hAnsi="Lucida Bright"/>
-          <w:sz w:val="24"/>
-          <w:szCs w:val="24"/>
-        </w:rPr>
-        <w:t xml:space="preserve">42 is a case in point. It might appear to a superficial reader that in this text Jesus repudiates the authority of the Law, when in fact He confirms </w:t>
+        <w:t xml:space="preserve">. Jesus’ treatment of the Old Testament Law in </w:t>
+      </w:r>
+      <w:hyperlink r:id="rId42" w:history="1">
+        <w:r>
+          <w:rPr>
+            <w:rStyle w:val="Hyperlink"/>
+            <w:rFonts w:ascii="Lucida Bright" w:hAnsi="Lucida Bright"/>
+            <w:sz w:val="24"/>
+            <w:szCs w:val="24"/>
+          </w:rPr>
+          <w:t>Matthew 5:21</w:t>
+        </w:r>
+        <w:r>
+          <w:rPr>
+            <w:rStyle w:val="Hyperlink"/>
+            <w:rFonts w:ascii="Lucida Bright" w:hAnsi="Lucida Bright"/>
+            <w:sz w:val="24"/>
+            <w:szCs w:val="24"/>
+          </w:rPr>
+          <w:t>-</w:t>
+        </w:r>
+        <w:r>
+          <w:rPr>
+            <w:rStyle w:val="Hyperlink"/>
+            <w:rFonts w:ascii="Lucida Bright" w:hAnsi="Lucida Bright"/>
+            <w:sz w:val="24"/>
+            <w:szCs w:val="24"/>
+          </w:rPr>
+          <w:t>42</w:t>
+        </w:r>
+      </w:hyperlink>
+      <w:r>
+        <w:rPr>
+          <w:rFonts w:ascii="Lucida Bright" w:hAnsi="Lucida Bright"/>
+          <w:sz w:val="24"/>
+          <w:szCs w:val="24"/>
+        </w:rPr>
+        <w:t xml:space="preserve"> is a case in point. It might appear to a superficial reader that in this text Jesus repudiates the authority of the Law, when in fact He confirms </w:t>
       </w:r>
       <w:r>
         <w:rPr>
@@ -6792,7 +6813,26 @@
           <w:sz w:val="24"/>
           <w:szCs w:val="24"/>
         </w:rPr>
-        <w:t>is sometimes effective to challenge a person who differs from us to articulate an alternative approach which we may then proceed to criticize. For instance, a person who denies the deity of Christ may well be pressed to give his or her answer to Jesus’ question, “Who do you say that I am?” (Matthew 16:15). Any answer short of f</w:t>
+        <w:t>is sometimes effective to challenge a person who differs from us to articulate an alternative approach which we may then proceed to criticize. For instance, a person who denies the deity of Christ may well be pressed to give his or her answer to Jesus’ question, “Who do you say that I am?” (</w:t>
+      </w:r>
+      <w:hyperlink r:id="rId43" w:history="1">
+        <w:r>
+          <w:rPr>
+            <w:rStyle w:val="Hyperlink"/>
+            <w:rFonts w:ascii="Lucida Bright" w:hAnsi="Lucida Bright"/>
+            <w:sz w:val="24"/>
+            <w:szCs w:val="24"/>
+          </w:rPr>
+          <w:t>Matthew 16:15</w:t>
+        </w:r>
+      </w:hyperlink>
+      <w:r>
+        <w:rPr>
+          <w:rFonts w:ascii="Lucida Bright" w:hAnsi="Lucida Bright"/>
+          <w:sz w:val="24"/>
+          <w:szCs w:val="24"/>
+        </w:rPr>
+        <w:t>). Any answer short of f</w:t>
       </w:r>
       <w:r>
         <w:rPr>
@@ -7711,23 +7751,63 @@
           <w:sz w:val="24"/>
           <w:szCs w:val="24"/>
         </w:rPr>
-        <w:t xml:space="preserve"> present the arguments that are most likely to be persuasive to them. God has appointed all of us to be witnesses to the truth. (John 1:7; Acts </w:t>
-      </w:r>
-      <w:r>
-        <w:rPr>
-          <w:rFonts w:ascii="Lucida Bright" w:hAnsi="Lucida Bright"/>
-          <w:sz w:val="24"/>
-          <w:szCs w:val="24"/>
-        </w:rPr>
-        <w:t>1</w:t>
-      </w:r>
-      <w:r>
-        <w:rPr>
-          <w:rFonts w:ascii="Lucida Bright" w:hAnsi="Lucida Bright"/>
-          <w:sz w:val="24"/>
-          <w:szCs w:val="24"/>
-        </w:rPr>
-        <w:t xml:space="preserve">:8) God is the one who can and will give efficacy to this witness. We should never underestimate His ability to deal even with those who appear most resistant. Who would have thought that Stephen could </w:t>
+        <w:t xml:space="preserve"> present the arguments that are most likely to be persuasive to them. God has appointed all of us to be witnesses to the truth. (</w:t>
+      </w:r>
+      <w:hyperlink r:id="rId44" w:history="1">
+        <w:r>
+          <w:rPr>
+            <w:rStyle w:val="Hyperlink"/>
+            <w:rFonts w:ascii="Lucida Bright" w:hAnsi="Lucida Bright"/>
+            <w:sz w:val="24"/>
+            <w:szCs w:val="24"/>
+          </w:rPr>
+          <w:t>John 1:7</w:t>
+        </w:r>
+      </w:hyperlink>
+      <w:r>
+        <w:rPr>
+          <w:rFonts w:ascii="Lucida Bright" w:hAnsi="Lucida Bright"/>
+          <w:sz w:val="24"/>
+          <w:szCs w:val="24"/>
+        </w:rPr>
+        <w:t xml:space="preserve">; </w:t>
+      </w:r>
+      <w:hyperlink r:id="rId45" w:history="1">
+        <w:r>
+          <w:rPr>
+            <w:rStyle w:val="Hyperlink"/>
+            <w:rFonts w:ascii="Lucida Bright" w:hAnsi="Lucida Bright"/>
+            <w:sz w:val="24"/>
+            <w:szCs w:val="24"/>
+          </w:rPr>
+          <w:t xml:space="preserve">Acts </w:t>
+        </w:r>
+        <w:r>
+          <w:rPr>
+            <w:rStyle w:val="Hyperlink"/>
+            <w:rFonts w:ascii="Lucida Bright" w:hAnsi="Lucida Bright"/>
+            <w:sz w:val="24"/>
+            <w:szCs w:val="24"/>
+          </w:rPr>
+          <w:t>1</w:t>
+        </w:r>
+        <w:r>
+          <w:rPr>
+            <w:rStyle w:val="Hyperlink"/>
+            <w:rFonts w:ascii="Lucida Bright" w:hAnsi="Lucida Bright"/>
+            <w:sz w:val="24"/>
+            <w:szCs w:val="24"/>
+          </w:rPr>
+          <w:t>:8</w:t>
+        </w:r>
+      </w:hyperlink>
+      <w:r>
+        <w:rPr>
+          <w:rFonts w:ascii="Lucida Bright" w:hAnsi="Lucida Bright"/>
+          <w:sz w:val="24"/>
+          <w:szCs w:val="24"/>
+        </w:rPr>
+        <w:t xml:space="preserve">) God is the one who can and will give efficacy to this witness. We should never underestimate His ability to deal even with those who appear most resistant. Who would have thought that Stephen could </w:t>
       </w:r>
       <w:r>
         <w:rPr>
@@ -7761,7 +7841,26 @@
           <w:sz w:val="24"/>
           <w:szCs w:val="24"/>
         </w:rPr>
-        <w:t xml:space="preserve"> sowing goads in the very heart and conscience of Saul (Acts 26:14). Acts 7 shows that his argument </w:t>
+        <w:t xml:space="preserve"> sowing goads in the very heart and conscience of Saul (</w:t>
+      </w:r>
+      <w:hyperlink r:id="rId46" w:history="1">
+        <w:r>
+          <w:rPr>
+            <w:rStyle w:val="Hyperlink"/>
+            <w:rFonts w:ascii="Lucida Bright" w:hAnsi="Lucida Bright"/>
+            <w:sz w:val="24"/>
+            <w:szCs w:val="24"/>
+          </w:rPr>
+          <w:t>Acts 26:14</w:t>
+        </w:r>
+      </w:hyperlink>
+      <w:r>
+        <w:rPr>
+          <w:rFonts w:ascii="Lucida Bright" w:hAnsi="Lucida Bright"/>
+          <w:sz w:val="24"/>
+          <w:szCs w:val="24"/>
+        </w:rPr>
+        <w:t xml:space="preserve">). Acts 7 shows that his argument </w:t>
       </w:r>
       <w:r>
         <w:rPr>
@@ -7778,8 +7877,49 @@
           <w:sz w:val="24"/>
           <w:szCs w:val="24"/>
         </w:rPr>
-        <w:t xml:space="preserve"> by his Christ-like spirit in the face of this atrocious murder (Acts </w:t>
-      </w:r>
+        <w:t xml:space="preserve"> by his Christ-like spirit in the face of this atrocious murder (</w:t>
+      </w:r>
+      <w:hyperlink r:id="rId47" w:history="1">
+        <w:r>
+          <w:rPr>
+            <w:rStyle w:val="Hyperlink"/>
+            <w:rFonts w:ascii="Lucida Bright" w:hAnsi="Lucida Bright"/>
+            <w:sz w:val="24"/>
+            <w:szCs w:val="24"/>
+          </w:rPr>
+          <w:t xml:space="preserve">Acts </w:t>
+        </w:r>
+        <w:r>
+          <w:rPr>
+            <w:rStyle w:val="Hyperlink"/>
+            <w:rFonts w:ascii="Lucida Bright" w:hAnsi="Lucida Bright"/>
+            <w:iCs/>
+            <w:sz w:val="24"/>
+            <w:szCs w:val="24"/>
+          </w:rPr>
+          <w:t>7:59</w:t>
+        </w:r>
+        <w:r>
+          <w:rPr>
+            <w:rStyle w:val="Hyperlink"/>
+            <w:rFonts w:ascii="Lucida Bright" w:hAnsi="Lucida Bright"/>
+            <w:iCs/>
+            <w:sz w:val="24"/>
+            <w:szCs w:val="24"/>
+          </w:rPr>
+          <w:t>-</w:t>
+        </w:r>
+        <w:r>
+          <w:rPr>
+            <w:rStyle w:val="Hyperlink"/>
+            <w:rFonts w:ascii="Lucida Bright" w:hAnsi="Lucida Bright"/>
+            <w:iCs/>
+            <w:sz w:val="24"/>
+            <w:szCs w:val="24"/>
+          </w:rPr>
+          <w:t>60</w:t>
+        </w:r>
+      </w:hyperlink>
       <w:r>
         <w:rPr>
           <w:rFonts w:ascii="Lucida Bright" w:hAnsi="Lucida Bright"/>
@@ -7787,25 +7927,7 @@
           <w:sz w:val="24"/>
           <w:szCs w:val="24"/>
         </w:rPr>
-        <w:t>7:59</w:t>
-      </w:r>
-      <w:r>
-        <w:rPr>
-          <w:rFonts w:ascii="Lucida Bright" w:hAnsi="Lucida Bright"/>
-          <w:iCs/>
-          <w:sz w:val="24"/>
-          <w:szCs w:val="24"/>
-        </w:rPr>
-        <w:t>-</w:t>
-      </w:r>
-      <w:r>
-        <w:rPr>
-          <w:rFonts w:ascii="Lucida Bright" w:hAnsi="Lucida Bright"/>
-          <w:iCs/>
-          <w:sz w:val="24"/>
-          <w:szCs w:val="24"/>
-        </w:rPr>
-        <w:t>60)</w:t>
+        <w:t>)</w:t>
       </w:r>
       <w:r>
         <w:rPr>
@@ -7878,7 +8000,16 @@
           <w:sz w:val="24"/>
           <w:szCs w:val="24"/>
         </w:rPr>
-        <w:t xml:space="preserve"> God will grant them repentance leading them to a</w:t>
+        <w:t xml:space="preserve"> God will grant them repentance leading them to </w:t>
+      </w:r>
+      <w:proofErr w:type="gramStart"/>
+      <w:r>
+        <w:rPr>
+          <w:rFonts w:ascii="Lucida Bright" w:hAnsi="Lucida Bright"/>
+          <w:sz w:val="24"/>
+          <w:szCs w:val="24"/>
+        </w:rPr>
+        <w:t>a</w:t>
       </w:r>
       <w:r>
         <w:rPr>
@@ -7894,7 +8025,16 @@
           <w:sz w:val="24"/>
           <w:szCs w:val="24"/>
         </w:rPr>
-        <w:t>knowledge of the truth, and that they will come to their senses</w:t>
+        <w:t>knowledge</w:t>
+      </w:r>
+      <w:proofErr w:type="gramEnd"/>
+      <w:r>
+        <w:rPr>
+          <w:rFonts w:ascii="Lucida Bright" w:hAnsi="Lucida Bright"/>
+          <w:sz w:val="24"/>
+          <w:szCs w:val="24"/>
+        </w:rPr>
+        <w:t xml:space="preserve"> of the truth, and that they will come to their senses</w:t>
       </w:r>
       <w:r>
         <w:rPr>
@@ -7910,23 +8050,44 @@
           <w:sz w:val="24"/>
           <w:szCs w:val="24"/>
         </w:rPr>
-        <w:t xml:space="preserve"> (2 Timothy 2:24</w:t>
-      </w:r>
-      <w:r>
-        <w:rPr>
-          <w:rFonts w:ascii="Lucida Bright" w:hAnsi="Lucida Bright"/>
-          <w:sz w:val="24"/>
-          <w:szCs w:val="24"/>
-        </w:rPr>
-        <w:t>-</w:t>
-      </w:r>
-      <w:r>
-        <w:rPr>
-          <w:rFonts w:ascii="Lucida Bright" w:hAnsi="Lucida Bright"/>
-          <w:sz w:val="24"/>
-          <w:szCs w:val="24"/>
-        </w:rPr>
-        <w:t>26).</w:t>
+        <w:t xml:space="preserve"> (</w:t>
+      </w:r>
+      <w:hyperlink r:id="rId48" w:history="1">
+        <w:r>
+          <w:rPr>
+            <w:rStyle w:val="Hyperlink"/>
+            <w:rFonts w:ascii="Lucida Bright" w:hAnsi="Lucida Bright"/>
+            <w:sz w:val="24"/>
+            <w:szCs w:val="24"/>
+          </w:rPr>
+          <w:t>2 Timothy 2:24</w:t>
+        </w:r>
+        <w:r>
+          <w:rPr>
+            <w:rStyle w:val="Hyperlink"/>
+            <w:rFonts w:ascii="Lucida Bright" w:hAnsi="Lucida Bright"/>
+            <w:sz w:val="24"/>
+            <w:szCs w:val="24"/>
+          </w:rPr>
+          <w:t>-</w:t>
+        </w:r>
+        <w:r>
+          <w:rPr>
+            <w:rStyle w:val="Hyperlink"/>
+            <w:rFonts w:ascii="Lucida Bright" w:hAnsi="Lucida Bright"/>
+            <w:sz w:val="24"/>
+            <w:szCs w:val="24"/>
+          </w:rPr>
+          <w:t>26</w:t>
+        </w:r>
+      </w:hyperlink>
+      <w:r>
+        <w:rPr>
+          <w:rFonts w:ascii="Lucida Bright" w:hAnsi="Lucida Bright"/>
+          <w:sz w:val="24"/>
+          <w:szCs w:val="24"/>
+        </w:rPr>
+        <w:t>).</w:t>
       </w:r>
     </w:p>
     <w:p>

</xml_diff>